<commit_message>
added js to contact form
</commit_message>
<xml_diff>
--- a/Final Report.docx
+++ b/Final Report.docx
@@ -255,11 +255,11 @@
                   </wp:anchor>
                 </w:drawing>
               </mc:Choice>
-              <mc:Fallback xmlns:a="http://schemas.openxmlformats.org/drawingml/2006/main" xmlns:pic="http://schemas.openxmlformats.org/drawingml/2006/picture" xmlns:a14="http://schemas.microsoft.com/office/drawing/2010/main" xmlns:arto="http://schemas.microsoft.com/office/word/2006/arto">
-                <w:pict w14:anchorId="6FA9D525">
-                  <v:group id="Group 198" style="position:absolute;margin-left:0;margin-top:0;width:540.55pt;height:718.4pt;z-index:-251658240;mso-width-percent:882;mso-height-percent:909;mso-position-horizontal:center;mso-position-horizontal-relative:page;mso-position-vertical:center;mso-position-vertical-relative:page;mso-width-percent:882;mso-height-percent:909" coordsize="68648,91235" o:spid="_x0000_s1026" w14:anchorId="48AA694E" o:gfxdata="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">
-                    <v:rect id="Rectangle 194" style="position:absolute;width:68580;height:13716;visibility:visible;mso-wrap-style:square;v-text-anchor:middle" o:spid="_x0000_s1027" filled="f" stroked="f" strokeweight="1pt" o:gfxdata="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"/>
-                    <v:rect id="Rectangle 195" style="position:absolute;top:40943;width:68580;height:50292;visibility:visible;mso-wrap-style:square;v-text-anchor:bottom" o:spid="_x0000_s1028" filled="f" stroked="f" strokeweight="1pt" o:gfxdata="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">
+              <mc:Fallback>
+                <w:pict>
+                  <v:group w14:anchorId="48AA694E" id="Group 198" o:spid="_x0000_s1026" style="position:absolute;margin-left:0;margin-top:0;width:540.55pt;height:718.4pt;z-index:-251658240;mso-width-percent:882;mso-height-percent:909;mso-position-horizontal:center;mso-position-horizontal-relative:page;mso-position-vertical:center;mso-position-vertical-relative:page;mso-width-percent:882;mso-height-percent:909" coordsize="68648,91235" o:gfxdata="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">
+                    <v:rect id="Rectangle 194" o:spid="_x0000_s1027" style="position:absolute;width:68580;height:13716;visibility:visible;mso-wrap-style:square;v-text-anchor:middle" o:gfxdata="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" filled="f" stroked="f" strokeweight="1pt"/>
+                    <v:rect id="Rectangle 195" o:spid="_x0000_s1028" style="position:absolute;top:40943;width:68580;height:50292;visibility:visible;mso-wrap-style:square;v-text-anchor:bottom" o:gfxdata="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" filled="f" stroked="f" strokeweight="1pt">
                       <v:textbox inset="36pt,57.6pt,36pt,36pt">
                         <w:txbxContent>
                           <w:p>
@@ -279,7 +279,7 @@
                       <v:stroke joinstyle="miter"/>
                       <v:path gradientshapeok="t" o:connecttype="rect"/>
                     </v:shapetype>
-                    <v:shape id="Text Box 196" style="position:absolute;left:68;top:13716;width:68580;height:27227;visibility:visible;mso-wrap-style:square;v-text-anchor:middle" o:spid="_x0000_s1029" filled="f" stroked="f" strokeweight=".5pt" type="#_x0000_t202" o:gfxdata="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">
+                    <v:shape id="Text Box 196" o:spid="_x0000_s1029" type="#_x0000_t202" style="position:absolute;left:68;top:13716;width:68580;height:27227;visibility:visible;mso-wrap-style:square;v-text-anchor:middle" o:gfxdata="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" filled="f" stroked="f" strokeweight=".5pt">
                       <v:textbox inset="36pt,7.2pt,36pt,7.2pt">
                         <w:txbxContent>
                           <w:p>
@@ -335,7 +335,7 @@
                             <w:pPr>
                               <w:pStyle w:val="NoSpacing"/>
                               <w:rPr>
-                                <w:rFonts w:asciiTheme="majorHAnsi" w:hAnsiTheme="majorHAnsi" w:eastAsiaTheme="majorEastAsia" w:cstheme="majorBidi"/>
+                                <w:rFonts w:asciiTheme="majorHAnsi" w:eastAsiaTheme="majorEastAsia" w:hAnsiTheme="majorHAnsi" w:cstheme="majorBidi"/>
                                 <w:caps/>
                                 <w:color w:val="156082" w:themeColor="accent1"/>
                                 <w:sz w:val="72"/>
@@ -2265,6 +2265,7 @@
       </w:pPr>
       <w:bookmarkStart w:id="0" w:name="_Toc190001827"/>
       <w:r>
+        <w:lastRenderedPageBreak/>
         <w:t>Introduction</w:t>
       </w:r>
       <w:bookmarkEnd w:id="0"/>
@@ -2411,6 +2412,7 @@
     </w:p>
     <w:p>
       <w:r>
+        <w:lastRenderedPageBreak/>
         <w:t>Surveys are effective for understanding user preferences on elements critical to a perfume website, such as how users want to explore products or view scent descriptions. They offer valuable quantitative data from a broad audience, allowing us to identify trends like which layouts are most appealing or what makes shopping for perfumes online easier. Compared to interviews, surveys reach a wider pool of users quickly, making it the most suited option for the users. </w:t>
       </w:r>
       <w:r>
@@ -2447,34 +2449,16 @@
       <w:r>
         <w:t> </w:t>
       </w:r>
-      <w:bookmarkStart w:id="4" w:name="_Toc190001831"/>
-      <w:r>
-        <w:t>Prototyping</w:t>
-      </w:r>
-      <w:bookmarkEnd w:id="4"/>
-      <w:r>
-        <w:t> </w:t>
-      </w:r>
-    </w:p>
-    <w:p>
-      <w:r>
-        <w:t>A basic prototype of the perfume website will be created. it will focus on key pages such as the homepage and product listing. This prototype will primarily focus on the basic design layout, including placeholders for elements like images of perfumes bottles as this will provide a general visual representation of the site.  </w:t>
-      </w:r>
-    </w:p>
-    <w:p>
-      <w:r>
-        <w:t>A prototype will ensure the client and potential users can visualise the perfume website’s design and flow before full development. This is particularly important for e-commerce perfume sites, where visuals and smooth navigation are critical for user satisfaction. In comparison to other techniques such as document analysis, prototyping provides clear input to adjust and optimize the design.  </w:t>
-      </w:r>
     </w:p>
     <w:p>
       <w:pPr>
         <w:pStyle w:val="Heading1"/>
       </w:pPr>
-      <w:bookmarkStart w:id="5" w:name="_Toc190001832"/>
+      <w:bookmarkStart w:id="4" w:name="_Toc190001832"/>
       <w:r>
         <w:t>Web Technologies</w:t>
       </w:r>
-      <w:bookmarkEnd w:id="5"/>
+      <w:bookmarkEnd w:id="4"/>
     </w:p>
     <w:p>
       <w:r>
@@ -2553,673 +2537,629 @@
     </w:p>
     <w:p>
       <w:r>
+        <w:lastRenderedPageBreak/>
         <w:t>These technologies were chosen for their efficiency and compatibility. HTML, CSS, and JavaScript form the foundation of front-end development. Bootstrap streamlined the design process, while Leaflet.js enhanced functionality by providing seamlessly integrated mapping features without excessive resource consumption. These technologies worked together to produce a structured, visually appealing and interactive e-commerce platform.</w:t>
       </w:r>
     </w:p>
+    <w:p/>
     <w:p>
       <w:pPr>
         <w:pStyle w:val="Heading1"/>
       </w:pPr>
-      <w:bookmarkStart w:id="6" w:name="_Toc190001833"/>
-      <w:r>
-        <w:t>Responsiveness</w:t>
+      <w:bookmarkStart w:id="5" w:name="_Toc190001835"/>
+      <w:r>
+        <w:t xml:space="preserve">Design </w:t>
+      </w:r>
+      <w:r>
+        <w:t>Choices</w:t>
+      </w:r>
+      <w:r>
+        <w:t xml:space="preserve"> and Justification</w:t>
+      </w:r>
+      <w:bookmarkEnd w:id="5"/>
+    </w:p>
+    <w:p>
+      <w:pPr>
+        <w:pStyle w:val="Heading2"/>
+      </w:pPr>
+      <w:bookmarkStart w:id="6" w:name="_Toc190001836"/>
+      <w:r>
+        <w:t>Nav bar</w:t>
       </w:r>
       <w:bookmarkEnd w:id="6"/>
     </w:p>
     <w:p>
       <w:r>
-        <w:t>Users tend to view websites on their mobile devices</w:t>
-      </w:r>
-      <w:r>
-        <w:t>, thus e</w:t>
-      </w:r>
-      <w:r>
-        <w:t xml:space="preserve">nsuring House of Perfumes was a responsive </w:t>
-      </w:r>
-      <w:r>
-        <w:t xml:space="preserve">website was crucial. </w:t>
-      </w:r>
-      <w:r>
-        <w:t xml:space="preserve"> This was done through media queries </w:t>
-      </w:r>
-      <w:r>
-        <w:t xml:space="preserve">which is essential for adapting layouts to different screen sizes. </w:t>
-      </w:r>
-      <w:r>
-        <w:t xml:space="preserve">House of Perfumes has been tested </w:t>
-      </w:r>
-      <w:r>
-        <w:t xml:space="preserve">across different resolutions, including mobiles, desktops and laptop screens </w:t>
-      </w:r>
-      <w:r>
-        <w:t xml:space="preserve">to ensure proper display and functionality. </w:t>
-      </w:r>
-    </w:p>
-    <w:p>
-      <w:r>
-        <w:t xml:space="preserve">Media queries were used to modify styling depending on screen size, allowing elements to scale dynamically. </w:t>
+        <w:t>The navbar uses Bootstrap for responsiveness, with a collapsible menu for better usability. ARIA attributes improve accessibility for screen readers. Custom CSS ensures brand consistency with colours, hover effects and active link highlights. JavaScript highlights the active page and enables dark mode</w:t>
+      </w:r>
+      <w:r>
+        <w:t xml:space="preserve"> which is </w:t>
+      </w:r>
+      <w:r>
+        <w:t xml:space="preserve">stored in </w:t>
+      </w:r>
+      <w:r>
+        <w:t>“</w:t>
+      </w:r>
+      <w:proofErr w:type="spellStart"/>
+      <w:r>
+        <w:t>localStorage</w:t>
+      </w:r>
+      <w:proofErr w:type="spellEnd"/>
+      <w:r>
+        <w:t>”</w:t>
+      </w:r>
+      <w:r>
+        <w:t xml:space="preserve"> for persistence. </w:t>
+      </w:r>
+      <w:r>
+        <w:t>The l</w:t>
+      </w:r>
+      <w:r>
+        <w:t xml:space="preserve">ogin and sign-up buttons are right-aligned </w:t>
+      </w:r>
+      <w:r>
+        <w:t>better UX, keeping them easily accessible without crowding the navigation links.</w:t>
+      </w:r>
+      <w:r>
+        <w:t xml:space="preserve">  This was applied on all pages except the login and sign up page.</w:t>
+      </w:r>
+    </w:p>
+    <w:p>
+      <w:pPr>
+        <w:pStyle w:val="Heading2"/>
+      </w:pPr>
+      <w:bookmarkStart w:id="7" w:name="_Toc190001837"/>
+      <w:r>
+        <w:t>Carousel</w:t>
+      </w:r>
+      <w:bookmarkEnd w:id="7"/>
+    </w:p>
+    <w:p>
+      <w:r>
+        <w:t xml:space="preserve">Bootstrap’s carousel was used for a responsive and interactive slider without any extra JavaScript. The picture element optimises images for desktop and mobile. The built in arrow controls improve </w:t>
+      </w:r>
+      <w:r>
+        <w:t>usability by enabling easy navigation</w:t>
+      </w:r>
+      <w:r>
+        <w:t>. The alt attribute enhances accessibility by describing images to screen readers and helping search engines understand content.</w:t>
+      </w:r>
+      <w:r>
+        <w:t xml:space="preserve"> This was applied on the home page.</w:t>
+      </w:r>
+    </w:p>
+    <w:p>
+      <w:r>
+        <w:t>Body of home page (index.html)</w:t>
+      </w:r>
+    </w:p>
+    <w:p>
+      <w:pPr>
+        <w:pStyle w:val="Heading2"/>
+      </w:pPr>
+      <w:bookmarkStart w:id="8" w:name="_Toc190001838"/>
+      <w:r>
+        <w:t>About us &amp; Menu cards</w:t>
+      </w:r>
+      <w:bookmarkEnd w:id="8"/>
+    </w:p>
+    <w:p>
+      <w:r>
+        <w:t>The About Us section uses Bootstrap’s grid system to align text and images in a structured layout. The image is responsive</w:t>
+      </w:r>
+      <w:r>
+        <w:t xml:space="preserve">, </w:t>
+      </w:r>
+      <w:r>
+        <w:t>ensuring proper scaling across devices. The text is cantered for readability, and the section maintains a clean, balanced design.</w:t>
       </w:r>
       <w:r>
         <w:t xml:space="preserve"> </w:t>
       </w:r>
       <w:r>
-        <w:t xml:space="preserve">There were some challenges with image responsiveness as certain images </w:t>
-      </w:r>
-      <w:r>
-        <w:t xml:space="preserve">didn’t adjust to the media queries correctly. An example of how this was fixed was through Canva. </w:t>
-      </w:r>
-      <w:r>
-        <w:t>I was able to create a second feature photo on Canva that f</w:t>
-      </w:r>
-      <w:r>
-        <w:t>it the size requirements and worked better on smaller devices.</w:t>
-      </w:r>
-    </w:p>
-    <w:p>
-      <w:r>
-        <w:t>The website currently includes two breakpoints at ___px and ___px to ensure smooth adjustments between different device sizes.</w:t>
-      </w:r>
-      <w:r>
-        <w:t xml:space="preserve">  </w:t>
-      </w:r>
-      <w:r>
-        <w:t>These responsiveness techniques allow the website to provide a cohesive and accessible experience, ensuring usability across all screen sizes.</w:t>
+        <w:t xml:space="preserve">The menu cards use &lt;a&gt; tags for navigation, allowing users to click and access different product pages without JavaScript. Bootstrap’s card components ensure consistency, while </w:t>
+      </w:r>
+      <w:r>
+        <w:t xml:space="preserve">the </w:t>
+      </w:r>
+      <w:r>
+        <w:t xml:space="preserve">CSS styling </w:t>
+      </w:r>
+      <w:proofErr w:type="spellStart"/>
+      <w:r>
+        <w:t>centers</w:t>
+      </w:r>
+      <w:proofErr w:type="spellEnd"/>
+      <w:r>
+        <w:t xml:space="preserve"> content </w:t>
+      </w:r>
+      <w:r>
+        <w:t xml:space="preserve">and </w:t>
+      </w:r>
+      <w:r>
+        <w:t xml:space="preserve">adjusts background colours based on light or dark mode for better contrast. </w:t>
+      </w:r>
+      <w:r>
+        <w:t>The alt attributes improve accessibility by describing images for screen readers.</w:t>
+      </w:r>
+      <w:r>
+        <w:t xml:space="preserve"> These were applied on the home page.</w:t>
+      </w:r>
+    </w:p>
+    <w:p>
+      <w:pPr>
+        <w:pStyle w:val="Heading2"/>
+      </w:pPr>
+      <w:bookmarkStart w:id="9" w:name="_Toc190001839"/>
+      <w:r>
+        <w:lastRenderedPageBreak/>
+        <w:t>Footer</w:t>
+      </w:r>
+      <w:bookmarkEnd w:id="9"/>
+    </w:p>
+    <w:p>
+      <w:r>
+        <w:t xml:space="preserve">The footer provides quick access to important policies and location details using &lt;a&gt; tags to link documents and external pages. CSS </w:t>
+      </w:r>
+      <w:proofErr w:type="spellStart"/>
+      <w:r>
+        <w:t>centers</w:t>
+      </w:r>
+      <w:proofErr w:type="spellEnd"/>
+      <w:r>
+        <w:t xml:space="preserve"> the text, adds spacing, and applies a hover effect for better navigation. Dark mode styling ensures readability by adjusting background and text colours. This keeps the footer simple, </w:t>
+      </w:r>
+      <w:r>
+        <w:t>accessibl</w:t>
+      </w:r>
+      <w:r>
+        <w:t xml:space="preserve">e </w:t>
+      </w:r>
+      <w:r>
+        <w:t>and</w:t>
+      </w:r>
+      <w:r>
+        <w:t xml:space="preserve"> visually consistent with the rest of the site.</w:t>
+      </w:r>
+      <w:r>
+        <w:t xml:space="preserve"> This was applied on ever</w:t>
+      </w:r>
+      <w:r>
+        <w:t>y page, however</w:t>
+      </w:r>
+      <w:r>
+        <w:t xml:space="preserve"> the login and sign up page had a simpler footer.</w:t>
+      </w:r>
+    </w:p>
+    <w:p>
+      <w:pPr>
+        <w:pStyle w:val="Heading2"/>
+      </w:pPr>
+      <w:bookmarkStart w:id="10" w:name="_Toc190001840"/>
+      <w:r>
+        <w:t>Product listings</w:t>
+      </w:r>
+      <w:bookmarkEnd w:id="10"/>
+      <w:r>
+        <w:t xml:space="preserve"> </w:t>
+      </w:r>
+    </w:p>
+    <w:p>
+      <w:r>
+        <w:t>Bootstrap’s grid system organi</w:t>
+      </w:r>
+      <w:r>
+        <w:t>s</w:t>
+      </w:r>
+      <w:r>
+        <w:t>es products in a responsive layout, with each product inside a card component for consistency. The &lt;a&gt; tag with URL parameters works with JavaScript to dynamically load product details, eliminating the need for multiple individual product pages</w:t>
+      </w:r>
+      <w:r>
+        <w:t>, thus saving time</w:t>
+      </w:r>
+      <w:r>
+        <w:t xml:space="preserve">. </w:t>
+      </w:r>
+      <w:r>
+        <w:t>The &lt;h1&gt; heading at the top improves SEO by clearly defining the page’s main topic, making it more discoverable by search engines.</w:t>
+      </w:r>
+      <w:r>
+        <w:t xml:space="preserve"> </w:t>
+      </w:r>
+      <w:r>
+        <w:t xml:space="preserve">CSS ensures uniform image sizes, </w:t>
+      </w:r>
+      <w:proofErr w:type="spellStart"/>
+      <w:r>
+        <w:t>centered</w:t>
+      </w:r>
+      <w:proofErr w:type="spellEnd"/>
+      <w:r>
+        <w:t xml:space="preserve"> content and dark mode compatibility for readability.</w:t>
+      </w:r>
+      <w:r>
+        <w:t xml:space="preserve"> </w:t>
+      </w:r>
+      <w:r>
+        <w:t>This was applied on the for her, for him and gift sets page.</w:t>
+      </w:r>
+    </w:p>
+    <w:p>
+      <w:pPr>
+        <w:pStyle w:val="Heading2"/>
+      </w:pPr>
+      <w:bookmarkStart w:id="11" w:name="_Toc190001841"/>
+      <w:r>
+        <w:t>Product individual page</w:t>
+      </w:r>
+      <w:bookmarkEnd w:id="11"/>
+    </w:p>
+    <w:p>
+      <w:r>
+        <w:t>The product page uses JavaScript and URL parameters to dynamically display product details, reducing the need for separate HTML pages and making the site easier to maintain.</w:t>
+      </w:r>
+      <w:r>
+        <w:t xml:space="preserve"> Size selection and quantity adjustments update the price in real time, </w:t>
+      </w:r>
+      <w:r>
+        <w:t>thus</w:t>
+      </w:r>
+      <w:r>
+        <w:t xml:space="preserve"> </w:t>
+      </w:r>
+      <w:r>
+        <w:t>improving user experience</w:t>
+      </w:r>
+      <w:r>
+        <w:t xml:space="preserve">. </w:t>
+      </w:r>
+      <w:r>
+        <w:t>The "Add to Basket" button stores items in</w:t>
+      </w:r>
+      <w:r>
+        <w:t>”</w:t>
+      </w:r>
+      <w:r>
+        <w:t xml:space="preserve"> </w:t>
+      </w:r>
+      <w:proofErr w:type="spellStart"/>
+      <w:r>
+        <w:t>localStorage</w:t>
+      </w:r>
+      <w:proofErr w:type="spellEnd"/>
+      <w:r>
+        <w:t>”</w:t>
+      </w:r>
+      <w:r>
+        <w:t xml:space="preserve">, enabling </w:t>
+      </w:r>
+      <w:r>
+        <w:t xml:space="preserve">for a </w:t>
+      </w:r>
+      <w:r>
+        <w:t>seamless cart management.</w:t>
+      </w:r>
+      <w:r>
+        <w:t xml:space="preserve"> </w:t>
+      </w:r>
+      <w:r>
+        <w:t xml:space="preserve">Bootstrap’s grid system keeps the layout responsive across all devices, ensuring the product image and details are well-aligned. CSS styling </w:t>
+      </w:r>
+      <w:proofErr w:type="spellStart"/>
+      <w:r>
+        <w:t>centers</w:t>
+      </w:r>
+      <w:proofErr w:type="spellEnd"/>
+      <w:r>
+        <w:t xml:space="preserve"> content, ensures consistent spacing, and adapts to dark mode for accessibility.</w:t>
+      </w:r>
+      <w:r>
+        <w:t xml:space="preserve"> This was applied on</w:t>
+      </w:r>
+      <w:r>
+        <w:t xml:space="preserve"> each product for her, for him and the gift sets, however the gift sets page didn’t have a size selection option.</w:t>
+      </w:r>
+    </w:p>
+    <w:p>
+      <w:pPr>
+        <w:pStyle w:val="Heading2"/>
+      </w:pPr>
+      <w:bookmarkStart w:id="12" w:name="_Toc190001842"/>
+      <w:r>
+        <w:t>Cart</w:t>
+      </w:r>
+      <w:bookmarkEnd w:id="12"/>
+    </w:p>
+    <w:p>
+      <w:r>
+        <w:t>The cart page uses JavaScript and “</w:t>
+      </w:r>
+      <w:proofErr w:type="spellStart"/>
+      <w:r>
+        <w:t>localStorage</w:t>
+      </w:r>
+      <w:proofErr w:type="spellEnd"/>
+      <w:r>
+        <w:t>”</w:t>
+      </w:r>
+      <w:r>
+        <w:t xml:space="preserve"> to manage items dynamically</w:t>
+      </w:r>
+      <w:r>
+        <w:t xml:space="preserve">, ensuring the cart remains saved </w:t>
+      </w:r>
+      <w:r>
+        <w:t xml:space="preserve">even if the user leaves and returns, preventing accidental data loss. </w:t>
+      </w:r>
+      <w:r>
+        <w:t xml:space="preserve">The bootstrap table layout </w:t>
+      </w:r>
+      <w:r>
+        <w:t xml:space="preserve">ensures a structured and responsive design, making product details easy to read. </w:t>
+      </w:r>
+      <w:r>
+        <w:t>Updating quantities directly in the cart enhances user control</w:t>
+      </w:r>
+      <w:r>
+        <w:t xml:space="preserve"> and </w:t>
+      </w:r>
+      <w:r>
+        <w:t>the remove button improves cart management.</w:t>
+      </w:r>
+      <w:r>
+        <w:t xml:space="preserve"> </w:t>
+      </w:r>
+    </w:p>
+    <w:p>
+      <w:pPr>
+        <w:pStyle w:val="Heading2"/>
+      </w:pPr>
+      <w:bookmarkStart w:id="13" w:name="_Toc190001843"/>
+      <w:r>
+        <w:t>Contact us form</w:t>
+      </w:r>
+      <w:bookmarkEnd w:id="13"/>
+      <w:r>
+        <w:t xml:space="preserve"> </w:t>
+      </w:r>
+    </w:p>
+    <w:p>
+      <w:r>
+        <w:t xml:space="preserve">The HTML includes required fields to ensure essential information is provided, preventing empty submissions. Basic validation helps capture clean data by restricting input formats. The CSS ensures a clear layout for readability. The JavaScript ensures that user input is captured and logged, confirming that the form works before </w:t>
+      </w:r>
+      <w:r>
+        <w:lastRenderedPageBreak/>
+        <w:t>implementing full validation or backend integration</w:t>
+      </w:r>
+      <w:r>
+        <w:t xml:space="preserve">. </w:t>
+      </w:r>
+      <w:r>
+        <w:t>I placed the JavaScript directly in the HTML file to prevent console errors on unrelated pages, ensuring it only runs where needed without affecting other sections of the site.</w:t>
+      </w:r>
+    </w:p>
+    <w:p>
+      <w:pPr>
+        <w:pStyle w:val="Heading2"/>
+      </w:pPr>
+      <w:bookmarkStart w:id="14" w:name="_Toc190001844"/>
+      <w:r>
+        <w:t>FAQ</w:t>
+      </w:r>
+      <w:bookmarkEnd w:id="14"/>
+    </w:p>
+    <w:p>
+      <w:r>
+        <w:t>The HTML uses Bootstrap’s accordion to display FAQs in a structured, collapsible format, reducing clutter and improving readability. Bootstrap’s built-in JavaScript handles expand/collapse functionality, removing the need for custom scripts. ARIA attributes are automatically included by Bootstrap, ensuring accessibility for screen readers. The CSS customi</w:t>
+      </w:r>
+      <w:r>
+        <w:t>s</w:t>
+      </w:r>
+      <w:r>
+        <w:t>es colours to match the website’s theme and ensures proper contrast in dark mode, maintaining a consistent and user-friendly experience.</w:t>
+      </w:r>
+    </w:p>
+    <w:p>
+      <w:pPr>
+        <w:pStyle w:val="Heading2"/>
+      </w:pPr>
+      <w:bookmarkStart w:id="15" w:name="_Toc190001845"/>
+      <w:r>
+        <w:t xml:space="preserve">Interactive </w:t>
+      </w:r>
+      <w:r>
+        <w:t>map</w:t>
+      </w:r>
+      <w:bookmarkEnd w:id="15"/>
+      <w:r>
+        <w:t xml:space="preserve"> </w:t>
+      </w:r>
+    </w:p>
+    <w:p>
+      <w:r>
+        <w:t>Leaflet.js provides a simplistic, flexible, and efficient mapping solution without an API, making it quick and easy to implement. The HTML structure keeps the map organized and CSS ensures it remains properly sized across devices.</w:t>
+      </w:r>
+      <w:r>
+        <w:t xml:space="preserve"> JavaScript handles the map’s display and interaction, integrating OpenStreetMap tiles and a custom marker to enhance usability</w:t>
+      </w:r>
+    </w:p>
+    <w:p>
+      <w:pPr>
+        <w:pStyle w:val="Heading2"/>
+      </w:pPr>
+      <w:bookmarkStart w:id="16" w:name="_Toc190001846"/>
+      <w:r>
+        <w:t>Login form</w:t>
+      </w:r>
+      <w:bookmarkEnd w:id="16"/>
+      <w:r>
+        <w:t xml:space="preserve"> </w:t>
+      </w:r>
+    </w:p>
+    <w:p>
+      <w:r>
+        <w:t xml:space="preserve">The HTML uses required attributes to ensure all fields are filled, preventing incomplete submissions. type="email" enforces correct email formatting, reducing invalid entries. The CSS </w:t>
+      </w:r>
+      <w:proofErr w:type="spellStart"/>
+      <w:r>
+        <w:t>centers</w:t>
+      </w:r>
+      <w:proofErr w:type="spellEnd"/>
+      <w:r>
+        <w:t xml:space="preserve"> the form and applies a blurred background for a clean, professional look. The JavaScript checks credentials before redirecting, and stores login status in "</w:t>
+      </w:r>
+      <w:proofErr w:type="spellStart"/>
+      <w:r>
+        <w:t>LocalStorage</w:t>
+      </w:r>
+      <w:proofErr w:type="spellEnd"/>
+      <w:r>
+        <w:t xml:space="preserve">" to keep users logged in across pages. This approach ensures a secure, efficient and a </w:t>
+      </w:r>
+      <w:r>
+        <w:t>user-friendly</w:t>
+      </w:r>
+      <w:r>
+        <w:t xml:space="preserve"> login process.</w:t>
+      </w:r>
+    </w:p>
+    <w:p>
+      <w:pPr>
+        <w:pStyle w:val="Heading2"/>
+      </w:pPr>
+      <w:bookmarkStart w:id="17" w:name="_Toc190001847"/>
+      <w:r>
+        <w:t>Register form</w:t>
+      </w:r>
+      <w:bookmarkEnd w:id="17"/>
+      <w:r>
+        <w:t xml:space="preserve"> </w:t>
+      </w:r>
+    </w:p>
+    <w:p>
+      <w:r>
+        <w:t xml:space="preserve">The register form uses JavaScript validation for better security, preventing users from bypassing validation via the browser console. Flexbox keeps the form </w:t>
+      </w:r>
+      <w:proofErr w:type="spellStart"/>
+      <w:r>
+        <w:t>centered</w:t>
+      </w:r>
+      <w:proofErr w:type="spellEnd"/>
+      <w:r>
+        <w:t xml:space="preserve"> across screen sizes, ensuring responsiveness. The blurred background improves readability without covering the design and the button styling makes interaction clear and intuitive.</w:t>
       </w:r>
     </w:p>
     <w:p>
       <w:pPr>
         <w:pStyle w:val="Heading1"/>
       </w:pPr>
-      <w:bookmarkStart w:id="7" w:name="_Toc190001834"/>
-      <w:r>
-        <w:t>Accessibility</w:t>
-      </w:r>
-      <w:bookmarkEnd w:id="7"/>
-    </w:p>
-    <w:p>
-      <w:r>
-        <w:t>Discuss the aria labels</w:t>
-      </w:r>
-      <w:r>
-        <w:t xml:space="preserve">. Explain how they are like an invisible </w:t>
-      </w:r>
-      <w:r>
-        <w:t>accessibility tag. This allows a screen read</w:t>
-      </w:r>
-      <w:r>
-        <w:t xml:space="preserve">er to know what state the page is or what state the HTML elements are in not just </w:t>
-      </w:r>
-      <w:r>
-        <w:t>what’s</w:t>
-      </w:r>
-      <w:r>
-        <w:t xml:space="preserve"> on the page</w:t>
-      </w:r>
-      <w:r>
-        <w:t xml:space="preserve">. </w:t>
-      </w:r>
-    </w:p>
-    <w:p/>
-    <w:p>
-      <w:r>
-        <w:t xml:space="preserve">House of Perfumes was designed to be accessible for all users. I added alt text to all images, which ensured screen readers can describe product images and banners. The navigation menu includes ARIA attributes for the mobile toggle button, ensuring screen readers can identify whether the menu is expanded of collapsed. All forms within the website have proper labels and placeholders for clarity, along with validation messages for user guidance. </w:t>
-      </w:r>
-    </w:p>
-    <w:p>
-      <w:r>
-        <w:t>The website maintains high contrast ratios, using #1a841 for dark mode and #cec4e8 as well as #</w:t>
-      </w:r>
-      <w:r>
-        <w:t xml:space="preserve">f4f0fe for light mode, ensuring readability. A dark mode toggle provides a comfortable viewing option for users with light sensitivity. All headings are well sized and clearly distinguishable, thus making it easier for users to navigate and identify sections. All text across the website is displayed in readable fonts, avoiding overly decorative styles that could impact readability. </w:t>
-      </w:r>
-    </w:p>
-    <w:p>
-      <w:r>
-        <w:t xml:space="preserve">The website is mobile-friendly and adapts seamlessly to different screen sizes. It has been tested across multiple browsers, ensuring functionality on Chrome, Safari and Edge. </w:t>
-      </w:r>
-    </w:p>
-    <w:p/>
+      <w:bookmarkStart w:id="18" w:name="_Toc190001848"/>
+      <w:r>
+        <w:t>Responsiveness</w:t>
+      </w:r>
+    </w:p>
+    <w:p>
+      <w:r>
+        <w:t xml:space="preserve">Users tend to view websites on their mobile devices, thus ensuring House of Perfumes was a responsive website was crucial.  This was done through media queries which is essential for adapting layouts to different screen sizes. House of Perfumes has been tested across different resolutions, including mobiles, desktops and laptop screens to ensure proper display and functionality. </w:t>
+      </w:r>
+    </w:p>
+    <w:p>
+      <w:r>
+        <w:lastRenderedPageBreak/>
+        <w:t xml:space="preserve">Media queries were used to modify styling depending on screen size, allowing elements to scale dynamically. </w:t>
+      </w:r>
+      <w:r>
+        <w:t xml:space="preserve"> There were some challenges with image responsiveness as certain images didn’t adjust to the media queries correctly. An example of how this was fixed was through Canva. I was able to create a second feature photo on Canva that fit the size requirements and worked better on smaller devices.</w:t>
+      </w:r>
+    </w:p>
+    <w:p>
+      <w:r>
+        <w:t>The website currently includes two breakpoints at ___</w:t>
+      </w:r>
+      <w:proofErr w:type="spellStart"/>
+      <w:r>
+        <w:t>px</w:t>
+      </w:r>
+      <w:proofErr w:type="spellEnd"/>
+      <w:r>
+        <w:t xml:space="preserve"> and ___</w:t>
+      </w:r>
+      <w:proofErr w:type="spellStart"/>
+      <w:r>
+        <w:t>px</w:t>
+      </w:r>
+      <w:proofErr w:type="spellEnd"/>
+      <w:r>
+        <w:t xml:space="preserve"> to ensure smooth adjustments between different device sizes.</w:t>
+      </w:r>
+      <w:r>
+        <w:t xml:space="preserve">  </w:t>
+      </w:r>
+      <w:r>
+        <w:t>These responsiveness techniques allow the website to provide a cohesive and accessible experience, ensuring usability across all screen sizes.</w:t>
+      </w:r>
+    </w:p>
     <w:p>
       <w:pPr>
         <w:pStyle w:val="Heading1"/>
       </w:pPr>
-      <w:bookmarkStart w:id="8" w:name="_Toc190001835"/>
-      <w:r>
-        <w:t xml:space="preserve">Design </w:t>
-      </w:r>
-      <w:r>
-        <w:t>Choices</w:t>
-      </w:r>
-      <w:r>
-        <w:t xml:space="preserve"> and Justification</w:t>
-      </w:r>
-      <w:bookmarkEnd w:id="8"/>
-    </w:p>
-    <w:p>
-      <w:pPr>
-        <w:pStyle w:val="Heading2"/>
-      </w:pPr>
-      <w:bookmarkStart w:id="9" w:name="_Toc190001836"/>
-      <w:r>
-        <w:t>Nav bar</w:t>
-      </w:r>
-      <w:bookmarkEnd w:id="9"/>
-    </w:p>
-    <w:p>
-      <w:r>
-        <w:t>The navbar uses Bootstrap for responsiveness, with a collapsible menu for better usability. ARIA attributes improve accessibility for screen readers. Custom CSS ensures brand consistency with colours, hover effects and active link highlights. JavaScript highlights the active page and enables dark mode</w:t>
-      </w:r>
-      <w:r>
-        <w:t xml:space="preserve"> which is </w:t>
-      </w:r>
-      <w:r>
-        <w:t xml:space="preserve">stored in </w:t>
-      </w:r>
-      <w:r>
-        <w:t>“</w:t>
-      </w:r>
-      <w:r>
-        <w:t>localStorage</w:t>
-      </w:r>
-      <w:r>
-        <w:t>”</w:t>
-      </w:r>
-      <w:r>
-        <w:t xml:space="preserve"> for persistence. </w:t>
-      </w:r>
-      <w:r>
-        <w:t>The l</w:t>
-      </w:r>
-      <w:r>
-        <w:t xml:space="preserve">ogin and sign-up buttons are right-aligned </w:t>
-      </w:r>
-      <w:r>
-        <w:t>better UX, keeping them easily accessible without crowding the navigation links.</w:t>
-      </w:r>
-      <w:r>
-        <w:t xml:space="preserve">  This was applied on all pages except the login and sign up page.</w:t>
-      </w:r>
-    </w:p>
-    <w:p>
-      <w:pPr>
-        <w:pStyle w:val="Heading2"/>
-      </w:pPr>
-      <w:bookmarkStart w:id="10" w:name="_Toc190001837"/>
-      <w:r>
-        <w:t>Carousel</w:t>
-      </w:r>
-      <w:bookmarkEnd w:id="10"/>
-    </w:p>
-    <w:p>
-      <w:r>
-        <w:t xml:space="preserve">Bootstrap’s carousel was used for a responsive and interactive slider without any extra JavaScript. The picture element optimises images for desktop and mobile. The built in arrow controls improve </w:t>
-      </w:r>
-      <w:r>
-        <w:t>usability by enabling easy navigation</w:t>
-      </w:r>
-      <w:r>
-        <w:t>. The alt attribute enhances accessibility by describing images to screen readers and helping search engines understand content.</w:t>
-      </w:r>
-      <w:r>
-        <w:t xml:space="preserve"> This was applied on the home page.</w:t>
-      </w:r>
-    </w:p>
-    <w:p>
-      <w:r>
-        <w:t>Body of home page (index.html)</w:t>
-      </w:r>
-    </w:p>
-    <w:p>
-      <w:pPr>
-        <w:pStyle w:val="Heading2"/>
-      </w:pPr>
-      <w:bookmarkStart w:id="11" w:name="_Toc190001838"/>
-      <w:r>
-        <w:t>About us &amp; Menu cards</w:t>
-      </w:r>
-      <w:bookmarkEnd w:id="11"/>
-    </w:p>
-    <w:p>
-      <w:r>
-        <w:t>The About Us section uses Bootstrap’s grid system to align text and images in a structured layout. The image is responsive</w:t>
-      </w:r>
-      <w:r>
-        <w:t xml:space="preserve">, </w:t>
-      </w:r>
-      <w:r>
-        <w:t>ensuring proper scaling across devices. The text is cantered for readability, and the section maintains a clean, balanced design.</w:t>
-      </w:r>
-      <w:r>
-        <w:t xml:space="preserve"> </w:t>
-      </w:r>
-      <w:r>
-        <w:t xml:space="preserve">The menu cards use &lt;a&gt; tags for navigation, allowing users to click and access different product pages without JavaScript. Bootstrap’s card components ensure consistency, while </w:t>
-      </w:r>
-      <w:r>
-        <w:t xml:space="preserve">the </w:t>
-      </w:r>
-      <w:r>
-        <w:t xml:space="preserve">CSS styling </w:t>
-      </w:r>
-      <w:r>
-        <w:t xml:space="preserve">centers content </w:t>
-      </w:r>
-      <w:r>
-        <w:t xml:space="preserve">and </w:t>
-      </w:r>
-      <w:r>
-        <w:t xml:space="preserve">adjusts background colours based on light or dark mode for better contrast. </w:t>
-      </w:r>
-      <w:r>
-        <w:t>The alt attributes improve accessibility by describing images for screen readers.</w:t>
-      </w:r>
-      <w:r>
-        <w:t xml:space="preserve"> These were applied on the home page.</w:t>
-      </w:r>
-    </w:p>
-    <w:p>
-      <w:pPr>
-        <w:pStyle w:val="Heading2"/>
-      </w:pPr>
-      <w:bookmarkStart w:id="12" w:name="_Toc190001839"/>
-      <w:r>
-        <w:t>Footer</w:t>
-      </w:r>
-      <w:bookmarkEnd w:id="12"/>
-    </w:p>
-    <w:p>
-      <w:r>
-        <w:t xml:space="preserve">The footer provides quick access to important policies and location details using &lt;a&gt; tags to link documents and external pages. CSS centers the text, adds spacing, and applies a hover effect for better navigation. Dark mode styling ensures readability by adjusting background and text colours. This keeps the footer simple, </w:t>
-      </w:r>
-      <w:r>
-        <w:t>accessibl</w:t>
-      </w:r>
-      <w:r>
-        <w:t xml:space="preserve">e </w:t>
-      </w:r>
-      <w:r>
-        <w:t>and</w:t>
-      </w:r>
-      <w:r>
-        <w:t xml:space="preserve"> visually consistent with the rest of the site.</w:t>
-      </w:r>
-      <w:r>
-        <w:t xml:space="preserve"> This was applied on ever</w:t>
-      </w:r>
-      <w:r>
-        <w:t>y page, however</w:t>
-      </w:r>
-      <w:r>
-        <w:t xml:space="preserve"> the login and sign up page had a simpler footer.</w:t>
-      </w:r>
-    </w:p>
-    <w:p>
-      <w:pPr>
-        <w:pStyle w:val="Heading2"/>
-      </w:pPr>
-      <w:bookmarkStart w:id="13" w:name="_Toc190001840"/>
-      <w:r>
-        <w:t>Product listings</w:t>
-      </w:r>
-      <w:bookmarkEnd w:id="13"/>
-      <w:r>
-        <w:t xml:space="preserve"> </w:t>
-      </w:r>
-    </w:p>
-    <w:p>
-      <w:r>
-        <w:t>Bootstrap’s grid system organi</w:t>
-      </w:r>
-      <w:r>
-        <w:t>s</w:t>
-      </w:r>
-      <w:r>
-        <w:t>es products in a responsive layout, with each product inside a card component for consistency. The &lt;a&gt; tag with URL parameters works with JavaScript to dynamically load product details, eliminating the need for multiple individual product pages</w:t>
-      </w:r>
-      <w:r>
-        <w:t>, thus saving time</w:t>
-      </w:r>
-      <w:r>
-        <w:t xml:space="preserve">. </w:t>
-      </w:r>
-      <w:r>
-        <w:t>The &lt;h1&gt; heading at the top improves SEO by clearly defining the page’s main topic, making it more discoverable by search engines.</w:t>
-      </w:r>
-      <w:r>
-        <w:t xml:space="preserve"> </w:t>
-      </w:r>
-      <w:r>
-        <w:t>CSS ensures uniform image sizes, centered content and dark mode compatibility for readability.</w:t>
-      </w:r>
-      <w:r>
-        <w:t xml:space="preserve"> </w:t>
-      </w:r>
-      <w:r>
-        <w:t>This was applied on the for her, for him and gift sets page.</w:t>
-      </w:r>
-    </w:p>
-    <w:p>
-      <w:pPr>
-        <w:pStyle w:val="Heading2"/>
-      </w:pPr>
-      <w:bookmarkStart w:id="14" w:name="_Toc190001841"/>
-      <w:r>
-        <w:t>Product individual page</w:t>
-      </w:r>
-      <w:bookmarkEnd w:id="14"/>
-    </w:p>
-    <w:p>
-      <w:r>
-        <w:t>The product page uses JavaScript and URL parameters to dynamically display product details, reducing the need for separate HTML pages and making the site easier to maintain.</w:t>
-      </w:r>
-      <w:r>
-        <w:t xml:space="preserve"> Size selection and quantity adjustments update the price in real time, </w:t>
-      </w:r>
-      <w:r>
-        <w:t>thus</w:t>
-      </w:r>
-      <w:r>
-        <w:t xml:space="preserve"> </w:t>
-      </w:r>
-      <w:r>
-        <w:t>improving user experience</w:t>
-      </w:r>
-      <w:r>
-        <w:t xml:space="preserve">. </w:t>
-      </w:r>
-      <w:r>
-        <w:t>The "Add to Basket" button stores items in</w:t>
-      </w:r>
-      <w:r>
-        <w:t>”</w:t>
-      </w:r>
-      <w:r>
-        <w:t xml:space="preserve"> localStorage</w:t>
-      </w:r>
-      <w:r>
-        <w:t>”</w:t>
-      </w:r>
-      <w:r>
-        <w:t xml:space="preserve">, enabling </w:t>
-      </w:r>
-      <w:r>
-        <w:t xml:space="preserve">for a </w:t>
-      </w:r>
-      <w:r>
-        <w:t>seamless cart management.</w:t>
-      </w:r>
-      <w:r>
-        <w:t xml:space="preserve"> </w:t>
-      </w:r>
-      <w:r>
-        <w:t>Bootstrap’s grid system keeps the layout responsive across all devices, ensuring the product image and details are well-aligned. CSS styling centers content, ensures consistent spacing, and adapts to dark mode for accessibility.</w:t>
-      </w:r>
-      <w:r>
-        <w:t xml:space="preserve"> This was applied on</w:t>
-      </w:r>
-      <w:r>
-        <w:t xml:space="preserve"> each product for her, for him and the gift sets, however the gift sets page didn’t have a size selection option.</w:t>
-      </w:r>
-    </w:p>
-    <w:p>
-      <w:pPr>
-        <w:pStyle w:val="Heading2"/>
-      </w:pPr>
-      <w:bookmarkStart w:id="15" w:name="_Toc190001842"/>
-      <w:r>
-        <w:t>Cart</w:t>
-      </w:r>
-      <w:bookmarkEnd w:id="15"/>
-    </w:p>
-    <w:p>
-      <w:r>
-        <w:t>The cart page uses JavaScript and “localStorage”</w:t>
-      </w:r>
-      <w:r>
-        <w:t xml:space="preserve"> to manage items dynamically</w:t>
-      </w:r>
-      <w:r>
-        <w:t xml:space="preserve">, ensuring the cart remains saved </w:t>
-      </w:r>
-      <w:r>
-        <w:t xml:space="preserve">even if the user leaves and returns, preventing accidental data loss. </w:t>
-      </w:r>
-      <w:r>
-        <w:t xml:space="preserve">The bootstrap table layout </w:t>
-      </w:r>
-      <w:r>
-        <w:t xml:space="preserve">ensures a structured and responsive design, making product details easy to read. </w:t>
-      </w:r>
-      <w:r>
-        <w:t>Updating quantities directly in the cart enhances user control</w:t>
-      </w:r>
-      <w:r>
-        <w:t xml:space="preserve"> and </w:t>
-      </w:r>
-      <w:r>
-        <w:t>the remove button improves cart management.</w:t>
-      </w:r>
-      <w:r>
-        <w:t xml:space="preserve"> </w:t>
-      </w:r>
-    </w:p>
-    <w:p>
-      <w:pPr>
-        <w:pStyle w:val="Heading2"/>
-      </w:pPr>
-      <w:bookmarkStart w:id="16" w:name="_Toc190001843"/>
-      <w:r>
-        <w:t>Contact us form</w:t>
-      </w:r>
-      <w:bookmarkEnd w:id="16"/>
-      <w:r>
-        <w:t xml:space="preserve"> </w:t>
-      </w:r>
-    </w:p>
-    <w:p>
-      <w:r>
-        <w:t>The HTML includes required fields to ensure essential information is provided, preventing empty submissions. Basic validation helps capture clean data by restricting input formats. The CSS ensures a clear layout for readability. The JavaScript ensures that user input is captured and logged, confirming that the form works before implementing full validation or backend integration</w:t>
-      </w:r>
-      <w:r>
-        <w:t xml:space="preserve">. </w:t>
-      </w:r>
-      <w:r>
-        <w:t>I placed the JavaScript directly in the HTML file to prevent console errors on unrelated pages, ensuring it only runs where needed without affecting other sections of the site.</w:t>
-      </w:r>
-    </w:p>
-    <w:p>
-      <w:pPr>
-        <w:pStyle w:val="Heading2"/>
-      </w:pPr>
-      <w:bookmarkStart w:id="17" w:name="_Toc190001844"/>
-      <w:r>
-        <w:t>FAQ</w:t>
-      </w:r>
-      <w:bookmarkEnd w:id="17"/>
-    </w:p>
-    <w:p>
-      <w:r>
-        <w:t>The HTML uses Bootstrap’s accordion to display FAQs in a structured, collapsible format, reducing clutter and improving readability. Bootstrap’s built-in JavaScript handles expand/collapse functionality, removing the need for custom scripts. ARIA attributes are automatically included by Bootstrap, ensuring accessibility for screen readers. The CSS customi</w:t>
-      </w:r>
-      <w:r>
-        <w:t>s</w:t>
-      </w:r>
-      <w:r>
-        <w:t>es colours to match the website’s theme and ensures proper contrast in dark mode, maintaining a consistent and user-friendly experience.</w:t>
-      </w:r>
-    </w:p>
-    <w:p>
-      <w:pPr>
-        <w:pStyle w:val="Heading2"/>
-      </w:pPr>
-      <w:bookmarkStart w:id="18" w:name="_Toc190001845"/>
-      <w:r>
-        <w:t xml:space="preserve">Interactive </w:t>
-      </w:r>
-      <w:r>
-        <w:t>map</w:t>
-      </w:r>
-      <w:bookmarkEnd w:id="18"/>
-      <w:r>
-        <w:t xml:space="preserve"> </w:t>
-      </w:r>
-    </w:p>
-    <w:p>
-      <w:r>
-        <w:t>Leaflet.js provides a simplistic, flexible, and efficient mapping solution without an API, making it quick and easy to implement. The HTML structure keeps the map organized and CSS ensures it remains properly sized across devices.</w:t>
-      </w:r>
-      <w:r>
-        <w:t xml:space="preserve"> JavaScript handles the map’s display and interaction, integrating OpenStreetMap tiles and a custom marker to enhance usability</w:t>
-      </w:r>
-    </w:p>
-    <w:p>
-      <w:pPr>
-        <w:pStyle w:val="Heading2"/>
-      </w:pPr>
-      <w:bookmarkStart w:id="19" w:name="_Toc190001846"/>
-      <w:r>
-        <w:t>Login form</w:t>
-      </w:r>
-      <w:bookmarkEnd w:id="19"/>
-      <w:r>
-        <w:t xml:space="preserve"> </w:t>
-      </w:r>
-    </w:p>
-    <w:p>
-      <w:r>
-        <w:t xml:space="preserve">The HTML uses required attributes to ensure all fields are filled, preventing incomplete submissions. type="email" enforces correct email formatting, reducing invalid entries. The CSS centers the form and applies a blurred background for a clean, professional look. The JavaScript checks credentials before redirecting, and stores login status in "LocalStorage" to keep users logged in across pages. This approach ensures a secure, efficient and a </w:t>
-      </w:r>
-      <w:r>
-        <w:t>user-friendly</w:t>
-      </w:r>
-      <w:r>
-        <w:t xml:space="preserve"> login process.</w:t>
-      </w:r>
-    </w:p>
-    <w:p>
-      <w:pPr>
-        <w:pStyle w:val="Heading2"/>
-      </w:pPr>
-      <w:bookmarkStart w:id="20" w:name="_Toc190001847"/>
-      <w:r>
-        <w:t>Register form</w:t>
-      </w:r>
-      <w:bookmarkEnd w:id="20"/>
-      <w:r>
-        <w:t xml:space="preserve"> </w:t>
-      </w:r>
-    </w:p>
-    <w:p>
-      <w:r>
-        <w:t>The register form uses JavaScript validation for better security, preventing users from bypassing validation via the browser console. Flexbox keeps the form centered across screen sizes, ensuring responsiveness. The blurred background improves readability without covering the design and the button styling makes interaction clear and intuitive.</w:t>
+      <w:r>
+        <w:t>Accessibility</w:t>
+      </w:r>
+    </w:p>
+    <w:p>
+      <w:r>
+        <w:t xml:space="preserve">Discuss the aria labels. Explain how they are like an invisible accessibility tag. This allows a screen reader to know what state the page is or what state the HTML elements are in not just what’s on the page. </w:t>
+      </w:r>
+    </w:p>
+    <w:p/>
+    <w:p>
+      <w:r>
+        <w:t xml:space="preserve">House of Perfumes was designed to be accessible for all users. I added alt text to all images, which ensured screen readers can describe product images and banners. The navigation menu includes ARIA attributes for the mobile toggle button, ensuring screen readers can identify whether the menu is expanded of collapsed. All forms within the website have proper labels and placeholders for clarity, along with validation messages for user guidance. </w:t>
+      </w:r>
+    </w:p>
+    <w:p>
+      <w:r>
+        <w:t xml:space="preserve">The website maintains high contrast ratios, using #1a841 for dark mode and #cec4e8 as well as #f4f0fe for light mode, ensuring readability. A dark mode toggle provides a comfortable viewing option for users with light sensitivity. All headings are well sized and clearly distinguishable, thus making it easier for users to navigate and identify sections. All text across the website is displayed in readable fonts, avoiding overly decorative styles that could impact readability. </w:t>
+      </w:r>
+    </w:p>
+    <w:p>
+      <w:r>
+        <w:t xml:space="preserve">The website is mobile-friendly and adapts seamlessly to different screen sizes. It has been tested across multiple browsers, ensuring functionality on Chrome, Safari and Edge. </w:t>
       </w:r>
     </w:p>
     <w:p>
       <w:pPr>
         <w:pStyle w:val="Heading1"/>
       </w:pPr>
-      <w:bookmarkStart w:id="21" w:name="_Toc190001848"/>
-      <w:r>
-        <w:t>Testi</w:t>
-      </w:r>
-      <w:r>
-        <w:t>ng</w:t>
-      </w:r>
-      <w:bookmarkEnd w:id="21"/>
-      <w:r>
-        <w:t xml:space="preserve"> </w:t>
-      </w:r>
-    </w:p>
-    <w:p/>
+    </w:p>
     <w:p>
       <w:pPr>
         <w:pStyle w:val="Heading1"/>
       </w:pPr>
-      <w:bookmarkStart w:id="22" w:name="_Toc190001849"/>
-      <w:r>
-        <w:t>Future Implementation and Improvements</w:t>
-      </w:r>
-      <w:bookmarkEnd w:id="22"/>
-    </w:p>
-    <w:p>
-      <w:r>
-        <w:t>The project currently focuses on front-end development, however there are several features that could be implemented in the future with back-end integration</w:t>
-      </w:r>
-      <w:r>
-        <w:t xml:space="preserve"> to enhance the House of Perfumes shopping experience</w:t>
-      </w:r>
-      <w:r>
-        <w:t xml:space="preserve">. </w:t>
-      </w:r>
-      <w:r>
-        <w:t xml:space="preserve">The development of a full checkout system would allow users to </w:t>
-      </w:r>
-      <w:r>
-        <w:t xml:space="preserve">successfully purchase perfumes on the House of Perfumes website. </w:t>
-      </w:r>
-      <w:r>
-        <w:t>This would entail establishing a secure payment gateway and ensuring that order details are stored and processed efficiently.</w:t>
-      </w:r>
-    </w:p>
-    <w:p>
-      <w:r>
-        <w:t xml:space="preserve">Currently the contact us form </w:t>
-      </w:r>
-      <w:r>
-        <w:t>is designed with front-end</w:t>
-      </w:r>
-      <w:r>
-        <w:t>. H</w:t>
-      </w:r>
-      <w:r>
-        <w:t>owever</w:t>
-      </w:r>
-      <w:r>
-        <w:t>,</w:t>
-      </w:r>
-      <w:r>
-        <w:t xml:space="preserve"> backend</w:t>
-      </w:r>
-      <w:r>
-        <w:t xml:space="preserve"> functionality </w:t>
-      </w:r>
-      <w:r>
-        <w:t>would ensure that customer queries regarding perfumes or general assistance are received and addressed promptly</w:t>
-      </w:r>
-      <w:r>
-        <w:t xml:space="preserve">. </w:t>
-      </w:r>
-      <w:r>
-        <w:t xml:space="preserve">Furthermore, </w:t>
-      </w:r>
-      <w:r>
-        <w:t>a backend-system for user authentication in the</w:t>
-      </w:r>
-      <w:r>
-        <w:t xml:space="preserve"> login and </w:t>
-      </w:r>
-      <w:r>
-        <w:t>sign-up</w:t>
-      </w:r>
-      <w:r>
-        <w:t xml:space="preserve"> process</w:t>
-      </w:r>
-      <w:r>
-        <w:t xml:space="preserve"> would improve security. </w:t>
-      </w:r>
-      <w:r>
-        <w:t xml:space="preserve"> This would involve securely s</w:t>
-      </w:r>
-      <w:r>
-        <w:t xml:space="preserve">toring all accepted usernames and password in the backend database, ensuring </w:t>
-      </w:r>
-      <w:r>
-        <w:t xml:space="preserve">that only authorised users can access their accounts. </w:t>
-      </w:r>
-    </w:p>
-    <w:p>
-      <w:r>
-        <w:t>These future improvements would significantly enhance House of Perfumes, transforming it into a more efficient and user-centric e-commerce platform.</w:t>
+      <w:r>
+        <w:t>Testi</w:t>
+      </w:r>
+      <w:r>
+        <w:t>ng</w:t>
+      </w:r>
+      <w:bookmarkEnd w:id="18"/>
+      <w:r>
+        <w:t xml:space="preserve"> </w:t>
+      </w:r>
+    </w:p>
+    <w:p>
+      <w:r>
+        <w:t xml:space="preserve">Validation html </w:t>
+      </w:r>
+      <w:proofErr w:type="spellStart"/>
+      <w:r>
+        <w:t>css</w:t>
+      </w:r>
+      <w:proofErr w:type="spellEnd"/>
+      <w:r>
+        <w:t xml:space="preserve"> </w:t>
       </w:r>
     </w:p>
     <w:p/>
@@ -3227,37 +3167,125 @@
       <w:pPr>
         <w:pStyle w:val="Heading1"/>
       </w:pPr>
-      <w:bookmarkStart w:id="23" w:name="_Toc190001850"/>
-      <w:r>
-        <w:t>Conclusion</w:t>
-      </w:r>
-      <w:bookmarkEnd w:id="23"/>
-    </w:p>
-    <w:p>
-      <w:r>
-        <w:t xml:space="preserve"> </w:t>
-      </w:r>
-      <w:r>
-        <w:t>Brief of how everything went</w:t>
-      </w:r>
-    </w:p>
+      <w:bookmarkStart w:id="19" w:name="_Toc190001849"/>
+      <w:r>
+        <w:t>Future Implementation and Improvements</w:t>
+      </w:r>
+      <w:bookmarkEnd w:id="19"/>
+    </w:p>
+    <w:p>
+      <w:r>
+        <w:t>The project currently focuses on front-end development, however there are several features that could be implemented in the future with back-end integration</w:t>
+      </w:r>
+      <w:r>
+        <w:t xml:space="preserve"> to enhance the House of Perfumes shopping experience</w:t>
+      </w:r>
+      <w:r>
+        <w:t xml:space="preserve">. </w:t>
+      </w:r>
+      <w:r>
+        <w:t xml:space="preserve">The development of a full checkout system would allow users to </w:t>
+      </w:r>
+      <w:r>
+        <w:t xml:space="preserve">successfully purchase perfumes on the House of Perfumes website. </w:t>
+      </w:r>
+      <w:r>
+        <w:t>This would entail establishing a secure payment gateway and ensuring that order details are stored and processed efficiently.</w:t>
+      </w:r>
+    </w:p>
+    <w:p>
+      <w:r>
+        <w:t xml:space="preserve">Currently the contact us form </w:t>
+      </w:r>
+      <w:r>
+        <w:t>is designed with front-end</w:t>
+      </w:r>
+      <w:r>
+        <w:t>. H</w:t>
+      </w:r>
+      <w:r>
+        <w:t>owever</w:t>
+      </w:r>
+      <w:r>
+        <w:t>,</w:t>
+      </w:r>
+      <w:r>
+        <w:t xml:space="preserve"> backend</w:t>
+      </w:r>
+      <w:r>
+        <w:t xml:space="preserve"> functionality </w:t>
+      </w:r>
+      <w:r>
+        <w:t>would ensure that customer queries regarding perfumes or general assistance are received and addressed promptly</w:t>
+      </w:r>
+      <w:r>
+        <w:t xml:space="preserve">. </w:t>
+      </w:r>
+      <w:r>
+        <w:t xml:space="preserve">Furthermore, </w:t>
+      </w:r>
+      <w:r>
+        <w:t>a backend-system for user authentication in the</w:t>
+      </w:r>
+      <w:r>
+        <w:t xml:space="preserve"> login and </w:t>
+      </w:r>
+      <w:r>
+        <w:t>sign-up</w:t>
+      </w:r>
+      <w:r>
+        <w:t xml:space="preserve"> process</w:t>
+      </w:r>
+      <w:r>
+        <w:t xml:space="preserve"> would improve security. </w:t>
+      </w:r>
+      <w:r>
+        <w:t xml:space="preserve"> This would involve securely s</w:t>
+      </w:r>
+      <w:r>
+        <w:t xml:space="preserve">toring all accepted usernames and password in the backend database, ensuring </w:t>
+      </w:r>
+      <w:r>
+        <w:t xml:space="preserve">that only authorised users can access their accounts. </w:t>
+      </w:r>
+    </w:p>
+    <w:p>
+      <w:r>
+        <w:t>These future improvements would significantly enhance House of Perfumes, transforming it into a more efficient and user-centric e-commerce platform.</w:t>
+      </w:r>
+    </w:p>
+    <w:p/>
     <w:p>
       <w:pPr>
         <w:pStyle w:val="Heading1"/>
       </w:pPr>
-      <w:bookmarkStart w:id="24" w:name="_Toc190001851"/>
-      <w:r>
-        <w:t>References</w:t>
-      </w:r>
-      <w:bookmarkEnd w:id="24"/>
+      <w:bookmarkStart w:id="20" w:name="_Toc190001850"/>
+      <w:r>
+        <w:t>Conclusion</w:t>
+      </w:r>
+      <w:bookmarkEnd w:id="20"/>
+    </w:p>
+    <w:p>
       <w:r>
         <w:t xml:space="preserve"> </w:t>
+      </w:r>
+      <w:r>
+        <w:t>Brief of how everything went</w:t>
       </w:r>
     </w:p>
     <w:p>
       <w:pPr>
         <w:pStyle w:val="Heading1"/>
       </w:pPr>
+      <w:bookmarkStart w:id="21" w:name="_Toc190001851"/>
+      <w:r>
+        <w:lastRenderedPageBreak/>
+        <w:t>References</w:t>
+      </w:r>
+      <w:bookmarkEnd w:id="21"/>
+      <w:r>
+        <w:t xml:space="preserve"> </w:t>
+      </w:r>
     </w:p>
     <w:p>
       <w:pPr>
@@ -3328,11 +3356,17 @@
       <w:pPr>
         <w:pStyle w:val="Heading1"/>
       </w:pPr>
-      <w:bookmarkStart w:id="25" w:name="_Toc190001852"/>
-      <w:r>
+    </w:p>
+    <w:p>
+      <w:pPr>
+        <w:pStyle w:val="Heading1"/>
+      </w:pPr>
+      <w:bookmarkStart w:id="22" w:name="_Toc190001852"/>
+      <w:r>
+        <w:lastRenderedPageBreak/>
         <w:t>Appendix</w:t>
       </w:r>
-      <w:bookmarkEnd w:id="25"/>
+      <w:bookmarkEnd w:id="22"/>
     </w:p>
     <w:p>
       <w:r>
@@ -3523,6 +3557,7 @@
         <w:rPr>
           <w:noProof/>
         </w:rPr>
+        <w:lastRenderedPageBreak/>
         <w:drawing>
           <wp:anchor distT="0" distB="0" distL="114300" distR="114300" simplePos="0" relativeHeight="251658245" behindDoc="0" locked="0" layoutInCell="1" allowOverlap="1" wp14:anchorId="78288026" wp14:editId="00216B39">
             <wp:simplePos x="0" y="0"/>
@@ -3710,6 +3745,7 @@
     </w:p>
     <w:p>
       <w:r>
+        <w:lastRenderedPageBreak/>
         <w:t xml:space="preserve">Carousel </w:t>
       </w:r>
     </w:p>
@@ -3858,6 +3894,7 @@
         <w:rPr>
           <w:noProof/>
         </w:rPr>
+        <w:lastRenderedPageBreak/>
         <w:drawing>
           <wp:anchor distT="0" distB="0" distL="114300" distR="114300" simplePos="0" relativeHeight="251658252" behindDoc="0" locked="0" layoutInCell="1" allowOverlap="1" wp14:anchorId="7A703200" wp14:editId="3B7FDD55">
             <wp:simplePos x="0" y="0"/>
@@ -4092,6 +4129,7 @@
         <w:rPr>
           <w:noProof/>
         </w:rPr>
+        <w:lastRenderedPageBreak/>
         <w:drawing>
           <wp:anchor distT="0" distB="0" distL="114300" distR="114300" simplePos="0" relativeHeight="251658262" behindDoc="0" locked="0" layoutInCell="1" allowOverlap="1" wp14:anchorId="0BAA9EC6" wp14:editId="7F60FB44">
             <wp:simplePos x="0" y="0"/>
@@ -4281,6 +4319,7 @@
         <w:rPr>
           <w:noProof/>
         </w:rPr>
+        <w:lastRenderedPageBreak/>
         <w:drawing>
           <wp:anchor distT="0" distB="0" distL="114300" distR="114300" simplePos="0" relativeHeight="251658308" behindDoc="0" locked="0" layoutInCell="1" allowOverlap="1" wp14:anchorId="260F11ED" wp14:editId="1A4681A2">
             <wp:simplePos x="0" y="0"/>
@@ -4525,6 +4564,7 @@
     </w:p>
     <w:p>
       <w:r>
+        <w:lastRenderedPageBreak/>
         <w:t xml:space="preserve">Product Listings </w:t>
       </w:r>
     </w:p>
@@ -4845,6 +4885,7 @@
         <w:rPr>
           <w:noProof/>
         </w:rPr>
+        <w:lastRenderedPageBreak/>
         <w:drawing>
           <wp:anchor distT="0" distB="0" distL="114300" distR="114300" simplePos="0" relativeHeight="251658264" behindDoc="0" locked="0" layoutInCell="1" allowOverlap="1" wp14:anchorId="4127A731" wp14:editId="6EE9EF95">
             <wp:simplePos x="0" y="0"/>
@@ -4987,6 +5028,7 @@
         <w:rPr>
           <w:noProof/>
         </w:rPr>
+        <w:lastRenderedPageBreak/>
         <w:drawing>
           <wp:anchor distT="0" distB="0" distL="114300" distR="114300" simplePos="0" relativeHeight="251658268" behindDoc="0" locked="0" layoutInCell="1" allowOverlap="1" wp14:anchorId="18E11AF4" wp14:editId="40E99B34">
             <wp:simplePos x="0" y="0"/>
@@ -5160,6 +5202,7 @@
     </w:p>
     <w:p>
       <w:r>
+        <w:lastRenderedPageBreak/>
         <w:t>Additional products follow the same structure for each product (for her, for him and gift sets).</w:t>
       </w:r>
     </w:p>
@@ -5300,6 +5343,7 @@
         <w:rPr>
           <w:noProof/>
         </w:rPr>
+        <w:lastRenderedPageBreak/>
         <w:drawing>
           <wp:anchor distT="0" distB="0" distL="114300" distR="114300" simplePos="0" relativeHeight="251658270" behindDoc="0" locked="0" layoutInCell="1" allowOverlap="1" wp14:anchorId="283C4DEC" wp14:editId="62BF10B7">
             <wp:simplePos x="0" y="0"/>
@@ -5423,6 +5467,7 @@
         <w:rPr>
           <w:noProof/>
         </w:rPr>
+        <w:lastRenderedPageBreak/>
         <w:drawing>
           <wp:anchor distT="0" distB="0" distL="114300" distR="114300" simplePos="0" relativeHeight="251658271" behindDoc="0" locked="0" layoutInCell="1" allowOverlap="1" wp14:anchorId="0EB79BEB" wp14:editId="021D6F3B">
             <wp:simplePos x="0" y="0"/>
@@ -5553,6 +5598,7 @@
         <w:rPr>
           <w:noProof/>
         </w:rPr>
+        <w:lastRenderedPageBreak/>
         <w:drawing>
           <wp:anchor distT="0" distB="0" distL="114300" distR="114300" simplePos="0" relativeHeight="251658272" behindDoc="0" locked="0" layoutInCell="1" allowOverlap="1" wp14:anchorId="764F154F" wp14:editId="11780D7D">
             <wp:simplePos x="0" y="0"/>
@@ -5616,6 +5662,7 @@
         <w:rPr>
           <w:noProof/>
         </w:rPr>
+        <w:lastRenderedPageBreak/>
         <w:drawing>
           <wp:anchor distT="0" distB="0" distL="114300" distR="114300" simplePos="0" relativeHeight="251658277" behindDoc="0" locked="0" layoutInCell="1" allowOverlap="1" wp14:anchorId="2311DF2A" wp14:editId="58DC7B81">
             <wp:simplePos x="0" y="0"/>
@@ -5740,6 +5787,7 @@
     <w:p/>
     <w:p>
       <w:r>
+        <w:lastRenderedPageBreak/>
         <w:t>Cart</w:t>
       </w:r>
     </w:p>
@@ -5937,6 +5985,7 @@
         <w:rPr>
           <w:noProof/>
         </w:rPr>
+        <w:lastRenderedPageBreak/>
         <w:drawing>
           <wp:anchor distT="0" distB="0" distL="114300" distR="114300" simplePos="0" relativeHeight="251658282" behindDoc="0" locked="0" layoutInCell="1" allowOverlap="1" wp14:anchorId="3B53E3A7" wp14:editId="250C051F">
             <wp:simplePos x="0" y="0"/>
@@ -6063,6 +6112,7 @@
     <w:p/>
     <w:p>
       <w:r>
+        <w:lastRenderedPageBreak/>
         <w:t>Contact Us Form</w:t>
       </w:r>
     </w:p>
@@ -6201,6 +6251,7 @@
         <w:rPr>
           <w:noProof/>
         </w:rPr>
+        <w:lastRenderedPageBreak/>
         <w:drawing>
           <wp:anchor distT="0" distB="0" distL="114300" distR="114300" simplePos="0" relativeHeight="251658285" behindDoc="0" locked="0" layoutInCell="1" allowOverlap="1" wp14:anchorId="25328EA9" wp14:editId="48F1F061">
             <wp:simplePos x="0" y="0"/>
@@ -6340,6 +6391,7 @@
         <w:rPr>
           <w:noProof/>
         </w:rPr>
+        <w:lastRenderedPageBreak/>
         <w:drawing>
           <wp:anchor distT="0" distB="0" distL="114300" distR="114300" simplePos="0" relativeHeight="251658288" behindDoc="0" locked="0" layoutInCell="1" allowOverlap="1" wp14:anchorId="350DF0C6" wp14:editId="7BC27954">
             <wp:simplePos x="0" y="0"/>
@@ -6462,6 +6514,7 @@
         <w:rPr>
           <w:noProof/>
         </w:rPr>
+        <w:lastRenderedPageBreak/>
         <w:drawing>
           <wp:anchor distT="0" distB="0" distL="114300" distR="114300" simplePos="0" relativeHeight="251658289" behindDoc="0" locked="0" layoutInCell="1" allowOverlap="1" wp14:anchorId="2A224F5E" wp14:editId="75AB4DE1">
             <wp:simplePos x="0" y="0"/>
@@ -6646,6 +6699,7 @@
     </w:p>
     <w:p>
       <w:r>
+        <w:lastRenderedPageBreak/>
         <w:t>Interactive map</w:t>
       </w:r>
     </w:p>
@@ -6864,6 +6918,7 @@
         <w:rPr>
           <w:noProof/>
         </w:rPr>
+        <w:lastRenderedPageBreak/>
         <w:drawing>
           <wp:anchor distT="0" distB="0" distL="114300" distR="114300" simplePos="0" relativeHeight="251658302" behindDoc="0" locked="0" layoutInCell="1" allowOverlap="1" wp14:anchorId="5BE6A8D3" wp14:editId="32BD80D7">
             <wp:simplePos x="0" y="0"/>
@@ -7058,6 +7113,7 @@
         <w:rPr>
           <w:noProof/>
         </w:rPr>
+        <w:lastRenderedPageBreak/>
         <w:drawing>
           <wp:anchor distT="0" distB="0" distL="114300" distR="114300" simplePos="0" relativeHeight="251658298" behindDoc="0" locked="0" layoutInCell="1" allowOverlap="1" wp14:anchorId="504ABF3B" wp14:editId="58BBA6DC">
             <wp:simplePos x="0" y="0"/>
@@ -7213,6 +7269,7 @@
         <w:rPr>
           <w:noProof/>
         </w:rPr>
+        <w:lastRenderedPageBreak/>
         <w:drawing>
           <wp:anchor distT="0" distB="0" distL="114300" distR="114300" simplePos="0" relativeHeight="251658300" behindDoc="0" locked="0" layoutInCell="1" allowOverlap="1" wp14:anchorId="47F98F43" wp14:editId="4EACF76B">
             <wp:simplePos x="0" y="0"/>
@@ -7338,6 +7395,7 @@
         <w:rPr>
           <w:noProof/>
         </w:rPr>
+        <w:lastRenderedPageBreak/>
         <w:drawing>
           <wp:anchor distT="0" distB="0" distL="114300" distR="114300" simplePos="0" relativeHeight="251658303" behindDoc="0" locked="0" layoutInCell="1" allowOverlap="1" wp14:anchorId="52B18B50" wp14:editId="00F47630">
             <wp:simplePos x="0" y="0"/>
@@ -7471,6 +7529,7 @@
         <w:rPr>
           <w:noProof/>
         </w:rPr>
+        <w:lastRenderedPageBreak/>
         <w:drawing>
           <wp:anchor distT="0" distB="0" distL="114300" distR="114300" simplePos="0" relativeHeight="251658305" behindDoc="0" locked="0" layoutInCell="1" allowOverlap="1" wp14:anchorId="60F5D97C" wp14:editId="778E610E">
             <wp:simplePos x="0" y="0"/>
@@ -7596,6 +7655,7 @@
         <w:rPr>
           <w:noProof/>
         </w:rPr>
+        <w:lastRenderedPageBreak/>
         <w:drawing>
           <wp:anchor distT="0" distB="0" distL="114300" distR="114300" simplePos="0" relativeHeight="251658307" behindDoc="0" locked="0" layoutInCell="1" allowOverlap="1" wp14:anchorId="2AE61E27" wp14:editId="1176D91E">
             <wp:simplePos x="0" y="0"/>
@@ -7718,6 +7778,7 @@
     </w:p>
     <w:p>
       <w:r>
+        <w:lastRenderedPageBreak/>
         <w:t xml:space="preserve">Testing </w:t>
       </w:r>
     </w:p>
@@ -7734,11 +7795,11 @@
         <w:tblLook w:val="04A0" w:firstRow="1" w:lastRow="0" w:firstColumn="1" w:lastColumn="0" w:noHBand="0" w:noVBand="1"/>
       </w:tblPr>
       <w:tblGrid>
-        <w:gridCol w:w="1015"/>
-        <w:gridCol w:w="1619"/>
-        <w:gridCol w:w="1619"/>
-        <w:gridCol w:w="2526"/>
-        <w:gridCol w:w="2526"/>
+        <w:gridCol w:w="1011"/>
+        <w:gridCol w:w="1620"/>
+        <w:gridCol w:w="1620"/>
+        <w:gridCol w:w="2527"/>
+        <w:gridCol w:w="2527"/>
       </w:tblGrid>
       <w:tr>
         <w:tc>
@@ -8070,6 +8131,7 @@
               <w:ind w:left="0"/>
             </w:pPr>
             <w:r>
+              <w:lastRenderedPageBreak/>
               <w:t>4</w:t>
             </w:r>
           </w:p>
@@ -8156,7 +8218,15 @@
               <w:ind w:left="0"/>
             </w:pPr>
             <w:r>
-              <w:t>Check the hamburger menu shows and works properly when the screen is smaller than 992 px.</w:t>
+              <w:t xml:space="preserve">Check the hamburger menu shows and works properly when the screen is smaller than 992 </w:t>
+            </w:r>
+            <w:proofErr w:type="spellStart"/>
+            <w:r>
+              <w:t>px</w:t>
+            </w:r>
+            <w:proofErr w:type="spellEnd"/>
+            <w:r>
+              <w:t>.</w:t>
             </w:r>
           </w:p>
         </w:tc>
@@ -8170,7 +8240,15 @@
               <w:ind w:left="0"/>
             </w:pPr>
             <w:r>
-              <w:t>Check the hamburger menu can be viewed and accessed when the screen is smaller than 992 px.</w:t>
+              <w:t xml:space="preserve">Check the hamburger menu can be viewed and accessed when the screen is smaller than 992 </w:t>
+            </w:r>
+            <w:proofErr w:type="spellStart"/>
+            <w:r>
+              <w:t>px</w:t>
+            </w:r>
+            <w:proofErr w:type="spellEnd"/>
+            <w:r>
+              <w:t>.</w:t>
             </w:r>
           </w:p>
         </w:tc>
@@ -8184,7 +8262,15 @@
               <w:ind w:left="0"/>
             </w:pPr>
             <w:r>
-              <w:t>The hamburger menu should appear once the screen is smaller than 992 px and the user should be able to access and use the nav bar once they click on it.</w:t>
+              <w:t xml:space="preserve">The hamburger menu should appear once the screen is smaller than 992 </w:t>
+            </w:r>
+            <w:proofErr w:type="spellStart"/>
+            <w:r>
+              <w:t>px</w:t>
+            </w:r>
+            <w:proofErr w:type="spellEnd"/>
+            <w:r>
+              <w:t xml:space="preserve"> and the user should be able to access and use the nav bar once they click on it.</w:t>
             </w:r>
           </w:p>
         </w:tc>
@@ -8198,7 +8284,15 @@
               <w:ind w:left="0"/>
             </w:pPr>
             <w:r>
-              <w:t>The hamburger menu appeared once the screen was smaller than 992 px and I was able to access and use the nav bar once I clicked on it.</w:t>
+              <w:t xml:space="preserve">The hamburger menu appeared once the screen was smaller than 992 </w:t>
+            </w:r>
+            <w:proofErr w:type="spellStart"/>
+            <w:r>
+              <w:t>px</w:t>
+            </w:r>
+            <w:proofErr w:type="spellEnd"/>
+            <w:r>
+              <w:t xml:space="preserve"> and I was able to access and use the nav bar once I clicked on it.</w:t>
             </w:r>
           </w:p>
         </w:tc>
@@ -8516,7 +8610,11 @@
               <w:ind w:left="0"/>
             </w:pPr>
             <w:r>
-              <w:t>Check functionality of size) if applicable), quantity and add to basket button in the individual product pages</w:t>
+              <w:t xml:space="preserve">Check functionality of size) if applicable), quantity and </w:t>
+            </w:r>
+            <w:r>
+              <w:lastRenderedPageBreak/>
+              <w:t>add to basket button in the individual product pages</w:t>
             </w:r>
           </w:p>
         </w:tc>
@@ -8530,7 +8628,12 @@
               <w:ind w:left="0"/>
             </w:pPr>
             <w:r>
-              <w:t>Click on the different sizes, adjust quantity and add the product to basked.</w:t>
+              <w:lastRenderedPageBreak/>
+              <w:t xml:space="preserve">Click on the different sizes, adjust quantity and add the </w:t>
+            </w:r>
+            <w:r>
+              <w:lastRenderedPageBreak/>
+              <w:t>product to basked.</w:t>
             </w:r>
           </w:p>
         </w:tc>
@@ -8544,7 +8647,12 @@
               <w:ind w:left="0"/>
             </w:pPr>
             <w:r>
-              <w:t>The price should adjust depending on the different sizes and quantity. A message should pop up saying “</w:t>
+              <w:lastRenderedPageBreak/>
+              <w:t xml:space="preserve">The price should adjust depending on the different sizes and quantity. A message should pop up saying </w:t>
+            </w:r>
+            <w:r>
+              <w:lastRenderedPageBreak/>
+              <w:t>“</w:t>
             </w:r>
             <w:r>
               <w:t>Added 1 item(s) to the basket.</w:t>
@@ -8564,10 +8672,15 @@
               <w:ind w:left="0"/>
             </w:pPr>
             <w:r>
+              <w:lastRenderedPageBreak/>
               <w:t>The price adjusted as I adjusted the size and quantity. A message popped up saying “</w:t>
             </w:r>
             <w:r>
-              <w:t>Added 1 item(s) to the basket.</w:t>
+              <w:t xml:space="preserve">Added 1 item(s) to </w:t>
+            </w:r>
+            <w:r>
+              <w:lastRenderedPageBreak/>
+              <w:t>the basket.</w:t>
             </w:r>
             <w:r>
               <w:t>”, once I clicked on the add to basket button.</w:t>
@@ -8802,6 +8915,7 @@
               <w:ind w:left="0"/>
             </w:pPr>
             <w:r>
+              <w:lastRenderedPageBreak/>
               <w:t>16</w:t>
             </w:r>
           </w:p>
@@ -9104,6 +9218,7 @@
         <w:rPr>
           <w:noProof/>
         </w:rPr>
+        <w:lastRenderedPageBreak/>
         <w:drawing>
           <wp:anchor distT="0" distB="0" distL="114300" distR="114300" simplePos="0" relativeHeight="251658309" behindDoc="0" locked="0" layoutInCell="1" allowOverlap="1" wp14:anchorId="36F5BA44" wp14:editId="6A73127B">
             <wp:simplePos x="0" y="0"/>
@@ -9234,6 +9349,7 @@
         <w:rPr>
           <w:noProof/>
         </w:rPr>
+        <w:lastRenderedPageBreak/>
         <w:drawing>
           <wp:anchor distT="0" distB="0" distL="114300" distR="114300" simplePos="0" relativeHeight="251658315" behindDoc="0" locked="0" layoutInCell="1" allowOverlap="1" wp14:anchorId="5BBE121A" wp14:editId="53ACB809">
             <wp:simplePos x="0" y="0"/>
@@ -9415,6 +9531,7 @@
         <w:rPr>
           <w:noProof/>
         </w:rPr>
+        <w:lastRenderedPageBreak/>
         <w:drawing>
           <wp:anchor distT="0" distB="0" distL="114300" distR="114300" simplePos="0" relativeHeight="251658316" behindDoc="0" locked="0" layoutInCell="1" allowOverlap="1" wp14:anchorId="626C93FB" wp14:editId="19048EF1">
             <wp:simplePos x="0" y="0"/>
@@ -9582,6 +9699,7 @@
     </w:p>
     <w:p>
       <w:r>
+        <w:lastRenderedPageBreak/>
         <w:t xml:space="preserve">Colour palette </w:t>
       </w:r>
     </w:p>

</xml_diff>